<commit_message>
Tiny change in pdf
</commit_message>
<xml_diff>
--- a/docs/Resavanje-konfliktnih-situacija-student-2.docx
+++ b/docs/Resavanje-konfliktnih-situacija-student-2.docx
@@ -21,6 +21,7 @@
     </w:p>
     <w:p>
       <w:pPr>
+        <w:jc w:val="both"/>
         <w:rPr>
           <w:lang w:val="sr-Latn-RS"/>
         </w:rPr>
@@ -54,6 +55,7 @@
     </w:p>
     <w:p>
       <w:pPr>
+        <w:jc w:val="both"/>
         <w:rPr>
           <w:lang w:val="sr-Latn-RS"/>
         </w:rPr>
@@ -103,6 +105,7 @@
     </w:p>
     <w:p>
       <w:pPr>
+        <w:jc w:val="both"/>
         <w:rPr>
           <w:lang w:val="sr-Latn-RS"/>
         </w:rPr>
@@ -266,6 +269,7 @@
     </w:p>
     <w:p>
       <w:pPr>
+        <w:jc w:val="both"/>
         <w:rPr>
           <w:lang w:val="sr-Latn-RS"/>
         </w:rPr>
@@ -298,6 +302,7 @@
     </w:p>
     <w:p>
       <w:pPr>
+        <w:jc w:val="both"/>
         <w:rPr>
           <w:lang w:val="sr-Latn-RS"/>
         </w:rPr>
@@ -429,6 +434,7 @@
     </w:p>
     <w:p>
       <w:pPr>
+        <w:jc w:val="both"/>
         <w:rPr>
           <w:lang w:val="sr-Latn-RS"/>
         </w:rPr>
@@ -442,6 +448,7 @@
     </w:p>
     <w:p>
       <w:pPr>
+        <w:jc w:val="both"/>
         <w:rPr>
           <w:lang w:val="sr-Latn-RS"/>
         </w:rPr>
@@ -461,6 +468,7 @@
     </w:p>
     <w:p>
       <w:pPr>
+        <w:jc w:val="both"/>
         <w:rPr>
           <w:lang w:val="sr-Latn-RS"/>
         </w:rPr>
@@ -736,80 +744,80 @@
         <w:rPr>
           <w:lang w:val="sr-Latn-RS"/>
         </w:rPr>
-        <w:t xml:space="preserve">„dva reda“ koja će sadržati iste vrednosti za početno vreme održavanja pregleda i id sobe. </w:t>
+        <w:t xml:space="preserve">„dva reda“ koja će sadržati iste vrednosti za početno vreme održavanja pregleda i id sobe. Uvođenjem </w:t>
+      </w:r>
+      <w:r>
+        <w:rPr>
+          <w:i/>
+          <w:lang w:val="sr-Latn-RS"/>
+        </w:rPr>
+        <w:t>UniqueConstraint</w:t>
+      </w:r>
+      <w:r>
+        <w:rPr>
+          <w:i/>
+          <w:lang w:val="sr-Latn-RS"/>
+        </w:rPr>
+        <w:t xml:space="preserve"> </w:t>
+      </w:r>
+      <w:r>
+        <w:rPr>
+          <w:lang w:val="sr-Latn-RS"/>
+        </w:rPr>
+        <w:t xml:space="preserve">anotacije nad kolonama </w:t>
+      </w:r>
+      <w:r>
+        <w:rPr>
+          <w:i/>
+          <w:lang w:val="sr-Latn-RS"/>
+        </w:rPr>
+        <w:t>start</w:t>
+      </w:r>
+      <w:r>
+        <w:rPr>
+          <w:i/>
+        </w:rPr>
+        <w:t>_</w:t>
+      </w:r>
+      <w:r>
+        <w:rPr>
+          <w:i/>
+          <w:lang w:val="sr-Latn-RS"/>
+        </w:rPr>
+        <w:t>d</w:t>
+      </w:r>
+      <w:r>
+        <w:rPr>
+          <w:i/>
+          <w:lang w:val="sr-Latn-RS"/>
+        </w:rPr>
+        <w:t>ate</w:t>
+      </w:r>
+      <w:r>
+        <w:rPr>
+          <w:lang w:val="sr-Latn-RS"/>
+        </w:rPr>
+        <w:t xml:space="preserve"> i </w:t>
+      </w:r>
+      <w:r>
+        <w:rPr>
+          <w:i/>
+          <w:lang w:val="sr-Latn-RS"/>
+        </w:rPr>
+        <w:t xml:space="preserve">room </w:t>
+      </w:r>
+      <w:r>
+        <w:rPr>
+          <w:lang w:val="sr-Latn-RS"/>
+        </w:rPr>
+        <w:t xml:space="preserve"> sprečeno je da uopšte dođe do insertovanja </w:t>
       </w:r>
       <w:r>
         <w:rPr>
           <w:lang w:val="sr-Latn-RS"/>
         </w:rPr>
         <w:lastRenderedPageBreak/>
-        <w:t xml:space="preserve">Uvođenjem </w:t>
-      </w:r>
-      <w:r>
-        <w:rPr>
-          <w:i/>
-          <w:lang w:val="sr-Latn-RS"/>
-        </w:rPr>
-        <w:t>UniqueConstraint</w:t>
-      </w:r>
-      <w:r>
-        <w:rPr>
-          <w:i/>
-          <w:lang w:val="sr-Latn-RS"/>
-        </w:rPr>
-        <w:t xml:space="preserve"> </w:t>
-      </w:r>
-      <w:r>
-        <w:rPr>
-          <w:lang w:val="sr-Latn-RS"/>
-        </w:rPr>
-        <w:t xml:space="preserve">anotacije nad kolonama </w:t>
-      </w:r>
-      <w:r>
-        <w:rPr>
-          <w:i/>
-          <w:lang w:val="sr-Latn-RS"/>
-        </w:rPr>
-        <w:t>start</w:t>
-      </w:r>
-      <w:r>
-        <w:rPr>
-          <w:i/>
-        </w:rPr>
-        <w:t>_</w:t>
-      </w:r>
-      <w:r>
-        <w:rPr>
-          <w:i/>
-          <w:lang w:val="sr-Latn-RS"/>
-        </w:rPr>
-        <w:t>d</w:t>
-      </w:r>
-      <w:r>
-        <w:rPr>
-          <w:i/>
-          <w:lang w:val="sr-Latn-RS"/>
-        </w:rPr>
-        <w:t>ate</w:t>
-      </w:r>
-      <w:r>
-        <w:rPr>
-          <w:lang w:val="sr-Latn-RS"/>
-        </w:rPr>
-        <w:t xml:space="preserve"> i </w:t>
-      </w:r>
-      <w:r>
-        <w:rPr>
-          <w:i/>
-          <w:lang w:val="sr-Latn-RS"/>
-        </w:rPr>
-        <w:t xml:space="preserve">room </w:t>
-      </w:r>
-      <w:r>
-        <w:rPr>
-          <w:lang w:val="sr-Latn-RS"/>
-        </w:rPr>
-        <w:t xml:space="preserve"> sprečeno je da uopšte dođe do insertovanja ovakvih objekata, a ukoliko dođe do pokušaja čuvanja ovakvog (nekonzistentnog) objekta, </w:t>
+        <w:t xml:space="preserve">ovakvih objekata, a ukoliko dođe do pokušaja čuvanja ovakvog (nekonzistentnog) objekta, </w:t>
       </w:r>
       <w:r>
         <w:rPr>
@@ -860,6 +868,7 @@
     </w:p>
     <w:p>
       <w:pPr>
+        <w:jc w:val="both"/>
         <w:rPr>
           <w:lang w:val="sr-Latn-RS"/>
         </w:rPr>
@@ -897,6 +906,7 @@
     </w:p>
     <w:p>
       <w:pPr>
+        <w:jc w:val="both"/>
         <w:rPr>
           <w:lang w:val="sr-Latn-RS"/>
         </w:rPr>
@@ -989,6 +999,7 @@
     </w:p>
     <w:p>
       <w:pPr>
+        <w:jc w:val="both"/>
         <w:rPr>
           <w:lang w:val="sr-Latn-RS"/>
         </w:rPr>
@@ -1058,16 +1069,22 @@
         <w:rPr>
           <w:lang w:val="sr-Latn-RS"/>
         </w:rPr>
-        <w:t>Problem se rešava uvođenjem verzije za kliniku i optimističnog zaključavanja. Pretpostavimo da je admin1 prvi uspešno izmenio kliniku i sačuvao u bazu. Verzija je inkrementovana i ne poklapa se sa onom koja kod objekta (klinike) koju obrađuje admin2. Kako sada admin</w:t>
-      </w:r>
-      <w:r>
-        <w:rPr>
-          <w:lang w:val="sr-Latn-RS"/>
-        </w:rPr>
-        <w:t xml:space="preserve"> </w:t>
+        <w:t>Problem se rešava uvođenjem verzije za kliniku i optimističnog zaključavanja. Pretpostavimo da je admin1 prvi uspešno izmenio kliniku i sačuvao</w:t>
       </w:r>
       <w:bookmarkStart w:id="0" w:name="_GoBack"/>
       <w:bookmarkEnd w:id="0"/>
+      <w:r>
+        <w:rPr>
+          <w:lang w:val="sr-Latn-RS"/>
+        </w:rPr>
+        <w:t xml:space="preserve"> u bazu. Verzija je inkrementovana i ne poklapa se sa onom koja kod objekta (klinike) koju obrađuje admin2. Kako sada admin</w:t>
+      </w:r>
+      <w:r>
+        <w:rPr>
+          <w:lang w:val="sr-Latn-RS"/>
+        </w:rPr>
+        <w:t xml:space="preserve"> </w:t>
+      </w:r>
       <w:r>
         <w:rPr>
           <w:lang w:val="sr-Latn-RS"/>

</xml_diff>